<commit_message>
Architecture For TFLite Appm Development was added
</commit_message>
<xml_diff>
--- a/Tensorflow Lite.docx
+++ b/Tensorflow Lite.docx
@@ -596,10 +596,376 @@
       <w:pPr>
         <w:rPr>
           <w:rFonts w:ascii="Times New Roman" w:hAnsi="Times New Roman" w:cs="Times New Roman"/>
-          <w:b/>
-          <w:bCs/>
-          <w:sz w:val="28"/>
-          <w:u w:val="single"/>
+          <w:sz w:val="28"/>
+        </w:rPr>
+      </w:pPr>
+    </w:p>
+    <w:p>
+      <w:pPr>
+        <w:rPr>
+          <w:rFonts w:ascii="Times New Roman" w:hAnsi="Times New Roman" w:cs="Times New Roman"/>
+          <w:sz w:val="28"/>
+        </w:rPr>
+      </w:pPr>
+    </w:p>
+    <w:p>
+      <w:pPr>
+        <w:rPr>
+          <w:rFonts w:ascii="Times New Roman" w:hAnsi="Times New Roman" w:cs="Times New Roman"/>
+          <w:sz w:val="28"/>
+        </w:rPr>
+      </w:pPr>
+    </w:p>
+    <w:p>
+      <w:pPr>
+        <w:rPr>
+          <w:rFonts w:ascii="Times New Roman" w:hAnsi="Times New Roman" w:cs="Times New Roman"/>
+          <w:sz w:val="28"/>
+        </w:rPr>
+      </w:pPr>
+    </w:p>
+    <w:p>
+      <w:pPr>
+        <w:rPr>
+          <w:rFonts w:ascii="Times New Roman" w:hAnsi="Times New Roman" w:cs="Times New Roman"/>
+          <w:b/>
+          <w:bCs/>
+          <w:sz w:val="28"/>
+          <w:u w:val="single"/>
+        </w:rPr>
+      </w:pPr>
+      <w:r>
+        <w:rPr>
+          <w:rFonts w:ascii="Times New Roman" w:hAnsi="Times New Roman" w:cs="Times New Roman"/>
+          <w:b/>
+          <w:bCs/>
+          <w:sz w:val="28"/>
+          <w:u w:val="single"/>
+        </w:rPr>
+        <w:lastRenderedPageBreak/>
+        <w:t xml:space="preserve">Performance Inference </w:t>
+      </w:r>
+    </w:p>
+    <w:p>
+      <w:pPr>
+        <w:rPr>
+          <w:rFonts w:ascii="Times New Roman" w:hAnsi="Times New Roman" w:cs="Times New Roman"/>
+          <w:sz w:val="24"/>
+          <w:szCs w:val="24"/>
+        </w:rPr>
+      </w:pPr>
+      <w:r>
+        <w:rPr>
+          <w:rFonts w:ascii="Times New Roman" w:hAnsi="Times New Roman" w:cs="Times New Roman"/>
+          <w:noProof/>
+          <w:sz w:val="24"/>
+          <w:szCs w:val="24"/>
+        </w:rPr>
+        <w:drawing>
+          <wp:inline distT="0" distB="0" distL="0" distR="0" wp14:anchorId="578B6E9D" wp14:editId="1403A031">
+            <wp:extent cx="5943600" cy="3343275"/>
+            <wp:effectExtent l="0" t="0" r="0" b="9525"/>
+            <wp:docPr id="4" name="Picture 4"/>
+            <wp:cNvGraphicFramePr>
+              <a:graphicFrameLocks xmlns:a="http://schemas.openxmlformats.org/drawingml/2006/main" noChangeAspect="1"/>
+            </wp:cNvGraphicFramePr>
+            <a:graphic xmlns:a="http://schemas.openxmlformats.org/drawingml/2006/main">
+              <a:graphicData uri="http://schemas.openxmlformats.org/drawingml/2006/picture">
+                <pic:pic xmlns:pic="http://schemas.openxmlformats.org/drawingml/2006/picture">
+                  <pic:nvPicPr>
+                    <pic:cNvPr id="4" name="Picture 4"/>
+                    <pic:cNvPicPr/>
+                  </pic:nvPicPr>
+                  <pic:blipFill>
+                    <a:blip r:embed="rId9" cstate="print">
+                      <a:extLst>
+                        <a:ext uri="{28A0092B-C50C-407E-A947-70E740481C1C}">
+                          <a14:useLocalDpi xmlns:a14="http://schemas.microsoft.com/office/drawing/2010/main" val="0"/>
+                        </a:ext>
+                      </a:extLst>
+                    </a:blip>
+                    <a:stretch>
+                      <a:fillRect/>
+                    </a:stretch>
+                  </pic:blipFill>
+                  <pic:spPr>
+                    <a:xfrm>
+                      <a:off x="0" y="0"/>
+                      <a:ext cx="5943600" cy="3343275"/>
+                    </a:xfrm>
+                    <a:prstGeom prst="rect">
+                      <a:avLst/>
+                    </a:prstGeom>
+                  </pic:spPr>
+                </pic:pic>
+              </a:graphicData>
+            </a:graphic>
+          </wp:inline>
+        </w:drawing>
+      </w:r>
+    </w:p>
+    <w:p>
+      <w:pPr>
+        <w:rPr>
+          <w:rFonts w:ascii="Times New Roman" w:hAnsi="Times New Roman" w:cs="Times New Roman"/>
+          <w:b/>
+          <w:bCs/>
+          <w:sz w:val="28"/>
+          <w:szCs w:val="24"/>
+          <w:u w:val="single"/>
+        </w:rPr>
+      </w:pPr>
+      <w:r>
+        <w:rPr>
+          <w:rFonts w:ascii="Times New Roman" w:hAnsi="Times New Roman" w:cs="Times New Roman"/>
+          <w:b/>
+          <w:bCs/>
+          <w:sz w:val="28"/>
+          <w:szCs w:val="24"/>
+          <w:u w:val="single"/>
+        </w:rPr>
+        <w:t xml:space="preserve">Architecture To be followed while Developing </w:t>
+      </w:r>
+      <w:proofErr w:type="spellStart"/>
+      <w:r>
+        <w:rPr>
+          <w:rFonts w:ascii="Times New Roman" w:hAnsi="Times New Roman" w:cs="Times New Roman"/>
+          <w:b/>
+          <w:bCs/>
+          <w:sz w:val="28"/>
+          <w:szCs w:val="24"/>
+          <w:u w:val="single"/>
+        </w:rPr>
+        <w:t>Tensorflow</w:t>
+      </w:r>
+      <w:proofErr w:type="spellEnd"/>
+      <w:r>
+        <w:rPr>
+          <w:rFonts w:ascii="Times New Roman" w:hAnsi="Times New Roman" w:cs="Times New Roman"/>
+          <w:b/>
+          <w:bCs/>
+          <w:sz w:val="28"/>
+          <w:szCs w:val="24"/>
+          <w:u w:val="single"/>
+        </w:rPr>
+        <w:t xml:space="preserve"> Android app using</w:t>
+      </w:r>
+    </w:p>
+    <w:p>
+      <w:pPr>
+        <w:rPr>
+          <w:rFonts w:ascii="Times New Roman" w:hAnsi="Times New Roman" w:cs="Times New Roman"/>
+          <w:sz w:val="24"/>
+          <w:szCs w:val="24"/>
+        </w:rPr>
+      </w:pPr>
+      <w:r>
+        <w:rPr>
+          <w:rFonts w:ascii="Times New Roman" w:hAnsi="Times New Roman" w:cs="Times New Roman"/>
+          <w:noProof/>
+          <w:sz w:val="24"/>
+          <w:szCs w:val="24"/>
+        </w:rPr>
+        <w:drawing>
+          <wp:inline distT="0" distB="0" distL="0" distR="0" wp14:anchorId="2308E0A0" wp14:editId="45B49BC6">
+            <wp:extent cx="5943600" cy="3343275"/>
+            <wp:effectExtent l="0" t="0" r="0" b="9525"/>
+            <wp:docPr id="5" name="Picture 5"/>
+            <wp:cNvGraphicFramePr>
+              <a:graphicFrameLocks xmlns:a="http://schemas.openxmlformats.org/drawingml/2006/main" noChangeAspect="1"/>
+            </wp:cNvGraphicFramePr>
+            <a:graphic xmlns:a="http://schemas.openxmlformats.org/drawingml/2006/main">
+              <a:graphicData uri="http://schemas.openxmlformats.org/drawingml/2006/picture">
+                <pic:pic xmlns:pic="http://schemas.openxmlformats.org/drawingml/2006/picture">
+                  <pic:nvPicPr>
+                    <pic:cNvPr id="5" name="Picture 5"/>
+                    <pic:cNvPicPr/>
+                  </pic:nvPicPr>
+                  <pic:blipFill>
+                    <a:blip r:embed="rId10" cstate="print">
+                      <a:extLst>
+                        <a:ext uri="{28A0092B-C50C-407E-A947-70E740481C1C}">
+                          <a14:useLocalDpi xmlns:a14="http://schemas.microsoft.com/office/drawing/2010/main" val="0"/>
+                        </a:ext>
+                      </a:extLst>
+                    </a:blip>
+                    <a:stretch>
+                      <a:fillRect/>
+                    </a:stretch>
+                  </pic:blipFill>
+                  <pic:spPr>
+                    <a:xfrm>
+                      <a:off x="0" y="0"/>
+                      <a:ext cx="5943600" cy="3343275"/>
+                    </a:xfrm>
+                    <a:prstGeom prst="rect">
+                      <a:avLst/>
+                    </a:prstGeom>
+                  </pic:spPr>
+                </pic:pic>
+              </a:graphicData>
+            </a:graphic>
+          </wp:inline>
+        </w:drawing>
+      </w:r>
+    </w:p>
+    <w:p>
+      <w:pPr>
+        <w:rPr>
+          <w:rFonts w:ascii="Times New Roman" w:hAnsi="Times New Roman" w:cs="Times New Roman"/>
+          <w:sz w:val="24"/>
+          <w:szCs w:val="24"/>
+        </w:rPr>
+      </w:pPr>
+    </w:p>
+    <w:p>
+      <w:pPr>
+        <w:rPr>
+          <w:rFonts w:ascii="Times New Roman" w:hAnsi="Times New Roman" w:cs="Times New Roman"/>
+          <w:sz w:val="24"/>
+          <w:szCs w:val="24"/>
+        </w:rPr>
+      </w:pPr>
+      <w:r>
+        <w:rPr>
+          <w:rFonts w:ascii="Times New Roman" w:hAnsi="Times New Roman" w:cs="Times New Roman"/>
+          <w:sz w:val="24"/>
+          <w:szCs w:val="24"/>
+        </w:rPr>
+        <w:lastRenderedPageBreak/>
+        <w:t xml:space="preserve">Where the </w:t>
+      </w:r>
+      <w:r>
+        <w:rPr>
+          <w:rFonts w:ascii="Times New Roman" w:hAnsi="Times New Roman" w:cs="Times New Roman"/>
+          <w:b/>
+          <w:bCs/>
+          <w:sz w:val="24"/>
+          <w:szCs w:val="24"/>
+        </w:rPr>
+        <w:t>view</w:t>
+      </w:r>
+      <w:r>
+        <w:rPr>
+          <w:rFonts w:ascii="Times New Roman" w:hAnsi="Times New Roman" w:cs="Times New Roman"/>
+          <w:sz w:val="24"/>
+          <w:szCs w:val="24"/>
+        </w:rPr>
+        <w:t xml:space="preserve"> is responsible for taking input from the view and handover it to for pre-processing.</w:t>
+      </w:r>
+    </w:p>
+    <w:p>
+      <w:pPr>
+        <w:rPr>
+          <w:rFonts w:ascii="Times New Roman" w:hAnsi="Times New Roman" w:cs="Times New Roman"/>
+          <w:sz w:val="24"/>
+          <w:szCs w:val="24"/>
+        </w:rPr>
+      </w:pPr>
+      <w:r>
+        <w:rPr>
+          <w:rFonts w:ascii="Times New Roman" w:hAnsi="Times New Roman" w:cs="Times New Roman"/>
+          <w:b/>
+          <w:bCs/>
+          <w:sz w:val="24"/>
+          <w:szCs w:val="24"/>
+        </w:rPr>
+        <w:t>Pre-process Image</w:t>
+      </w:r>
+      <w:r>
+        <w:rPr>
+          <w:rFonts w:ascii="Times New Roman" w:hAnsi="Times New Roman" w:cs="Times New Roman"/>
+          <w:sz w:val="24"/>
+          <w:szCs w:val="24"/>
+        </w:rPr>
+        <w:t xml:space="preserve"> is responsible for preprocessing the image taken from the view.</w:t>
+      </w:r>
+    </w:p>
+    <w:p>
+      <w:pPr>
+        <w:rPr>
+          <w:rFonts w:ascii="Times New Roman" w:hAnsi="Times New Roman" w:cs="Times New Roman"/>
+          <w:sz w:val="24"/>
+          <w:szCs w:val="24"/>
+        </w:rPr>
+      </w:pPr>
+      <w:r>
+        <w:rPr>
+          <w:rFonts w:ascii="Times New Roman" w:hAnsi="Times New Roman" w:cs="Times New Roman"/>
+          <w:b/>
+          <w:bCs/>
+          <w:sz w:val="24"/>
+          <w:szCs w:val="24"/>
+        </w:rPr>
+        <w:t>TensorFlow Classifier</w:t>
+      </w:r>
+      <w:r>
+        <w:rPr>
+          <w:rFonts w:ascii="Times New Roman" w:hAnsi="Times New Roman" w:cs="Times New Roman"/>
+          <w:sz w:val="24"/>
+          <w:szCs w:val="24"/>
+        </w:rPr>
+        <w:t xml:space="preserve"> is responsible for Passing the pre-processed image to Interpreter for classification</w:t>
+      </w:r>
+      <w:r>
+        <w:rPr>
+          <w:rFonts w:ascii="Times New Roman" w:hAnsi="Times New Roman" w:cs="Times New Roman"/>
+          <w:sz w:val="24"/>
+          <w:szCs w:val="24"/>
+        </w:rPr>
+        <w:t>.</w:t>
+      </w:r>
+    </w:p>
+    <w:p>
+      <w:pPr>
+        <w:rPr>
+          <w:rFonts w:ascii="Times New Roman" w:hAnsi="Times New Roman" w:cs="Times New Roman"/>
+          <w:sz w:val="24"/>
+          <w:szCs w:val="24"/>
+        </w:rPr>
+      </w:pPr>
+      <w:r>
+        <w:rPr>
+          <w:rFonts w:ascii="Times New Roman" w:hAnsi="Times New Roman" w:cs="Times New Roman"/>
+          <w:sz w:val="24"/>
+          <w:szCs w:val="24"/>
+        </w:rPr>
+        <w:t xml:space="preserve">Finally in </w:t>
+      </w:r>
+      <w:r>
+        <w:rPr>
+          <w:rFonts w:ascii="Times New Roman" w:hAnsi="Times New Roman" w:cs="Times New Roman"/>
+          <w:b/>
+          <w:bCs/>
+          <w:sz w:val="24"/>
+          <w:szCs w:val="24"/>
+        </w:rPr>
+        <w:t>Result</w:t>
+      </w:r>
+      <w:r>
+        <w:rPr>
+          <w:rFonts w:ascii="Times New Roman" w:hAnsi="Times New Roman" w:cs="Times New Roman"/>
+          <w:sz w:val="24"/>
+          <w:szCs w:val="24"/>
+        </w:rPr>
+        <w:t>, we take the Prediction from the Classifier and prints output</w:t>
+      </w:r>
+      <w:r>
+        <w:rPr>
+          <w:rFonts w:ascii="Times New Roman" w:hAnsi="Times New Roman" w:cs="Times New Roman"/>
+          <w:sz w:val="24"/>
+          <w:szCs w:val="24"/>
+        </w:rPr>
+        <w:t>.</w:t>
+      </w:r>
+    </w:p>
+    <w:p>
+      <w:pPr>
+        <w:rPr>
+          <w:rFonts w:ascii="Times New Roman" w:hAnsi="Times New Roman" w:cs="Times New Roman"/>
+          <w:sz w:val="24"/>
+          <w:szCs w:val="24"/>
+          <w:lang w:val="en-IN"/>
         </w:rPr>
       </w:pPr>
     </w:p>

</xml_diff>